<commit_message>
Upload C# Advanced-Jan-2019- List and Queue - Task 10
</commit_message>
<xml_diff>
--- a/C#/C# Advanced/C# Advanced - May 2019/01.CSharp-Advanced-Stacks-and-Queues/01. CSharp-Advanced-Stacks-and-Queues-Exercises.docx
+++ b/C#/C# Advanced/C# Advanced - May 2019/01.CSharp-Advanced-Stacks-and-Queues/01. CSharp-Advanced-Stacks-and-Queues-Exercises.docx
@@ -43,21 +43,7 @@
             <w:rStyle w:val="InternetLink"/>
             <w:color w:val="0000FF"/>
           </w:rPr>
-          <w:t>Adv</w:t>
-        </w:r>
-        <w:r>
-          <w:rPr>
-            <w:rStyle w:val="InternetLink"/>
-            <w:color w:val="0000FF"/>
-          </w:rPr>
-          <w:t>a</w:t>
-        </w:r>
-        <w:r>
-          <w:rPr>
-            <w:rStyle w:val="InternetLink"/>
-            <w:color w:val="0000FF"/>
-          </w:rPr>
-          <w:t>nced" course @ Software University</w:t>
+          <w:t>Advanced" course @ Software University</w:t>
         </w:r>
       </w:hyperlink>
       <w:r>
@@ -85,19 +71,7 @@
           <w:rPr>
             <w:rStyle w:val="Hyperlink"/>
           </w:rPr>
-          <w:t>https://judge.softuni.bg/Co</w:t>
-        </w:r>
-        <w:r>
-          <w:rPr>
-            <w:rStyle w:val="Hyperlink"/>
-          </w:rPr>
-          <w:t>n</w:t>
-        </w:r>
-        <w:r>
-          <w:rPr>
-            <w:rStyle w:val="Hyperlink"/>
-          </w:rPr>
-          <w:t>tests/1447/Stacks-and-Queues-Exercise</w:t>
+          <w:t>https://judge.softuni.bg/Contests/1447/Stacks-and-Queues-Exercise</w:t>
         </w:r>
       </w:hyperlink>
     </w:p>
@@ -9520,6 +9494,7 @@
                 <w:b w:val="0"/>
               </w:rPr>
             </w:pPr>
+            <w:bookmarkStart w:id="0" w:name="_GoBack"/>
             <w:r>
               <w:rPr>
                 <w:b w:val="0"/>
@@ -9647,6 +9622,7 @@
               </w:rPr>
               <w:t>END</w:t>
             </w:r>
+            <w:bookmarkEnd w:id="0"/>
           </w:p>
         </w:tc>
         <w:tc>
@@ -10099,6 +10075,83 @@
               <w:t>Hummer was hit at e.</w:t>
             </w:r>
           </w:p>
+          <w:p/>
+          <w:p>
+            <w:pPr>
+              <w:pStyle w:val="Code"/>
+              <w:spacing w:after="0"/>
+              <w:rPr>
+                <w:b w:val="0"/>
+              </w:rPr>
+            </w:pPr>
+            <w:r>
+              <w:rPr>
+                <w:b w:val="0"/>
+              </w:rPr>
+              <w:t>9</w:t>
+            </w:r>
+          </w:p>
+          <w:p>
+            <w:pPr>
+              <w:pStyle w:val="Code"/>
+              <w:spacing w:after="0"/>
+              <w:rPr>
+                <w:b w:val="0"/>
+              </w:rPr>
+            </w:pPr>
+            <w:r>
+              <w:rPr>
+                <w:b w:val="0"/>
+              </w:rPr>
+              <w:t>3</w:t>
+            </w:r>
+          </w:p>
+          <w:p>
+            <w:pPr>
+              <w:pStyle w:val="Code"/>
+              <w:spacing w:after="0"/>
+              <w:rPr>
+                <w:b w:val="0"/>
+              </w:rPr>
+            </w:pPr>
+            <w:r>
+              <w:rPr>
+                <w:b w:val="0"/>
+              </w:rPr>
+              <w:t>Mercedes</w:t>
+            </w:r>
+          </w:p>
+          <w:p>
+            <w:pPr>
+              <w:pStyle w:val="Code"/>
+              <w:spacing w:after="0"/>
+              <w:rPr>
+                <w:b w:val="0"/>
+              </w:rPr>
+            </w:pPr>
+            <w:r>
+              <w:rPr>
+                <w:b w:val="0"/>
+              </w:rPr>
+              <w:t>Humme</w:t>
+            </w:r>
+          </w:p>
+          <w:p>
+            <w:pPr>
+              <w:pStyle w:val="Code"/>
+              <w:spacing w:after="0"/>
+              <w:rPr>
+                <w:b w:val="0"/>
+              </w:rPr>
+            </w:pPr>
+            <w:r>
+              <w:rPr>
+                <w:b w:val="0"/>
+              </w:rPr>
+              <w:t>green</w:t>
+            </w:r>
+          </w:p>
+          <w:p/>
         </w:tc>
         <w:tc>
           <w:tcPr>
@@ -11118,6 +11171,7 @@
         <w:rPr>
           <w:noProof/>
         </w:rPr>
+        <w:lastRenderedPageBreak/>
         <w:t>After Sam receives all of his information and gear (</w:t>
       </w:r>
       <w:r>
@@ -11183,7 +11237,6 @@
         <w:rPr>
           <w:noProof/>
         </w:rPr>
-        <w:lastRenderedPageBreak/>
         <w:t xml:space="preserve">If the </w:t>
       </w:r>
       <w:r>
@@ -11822,7 +11875,7 @@
                 <w:b w:val="0"/>
               </w:rPr>
             </w:pPr>
-            <w:bookmarkStart w:id="0" w:name="_Hlk505101421"/>
+            <w:bookmarkStart w:id="1" w:name="_Hlk505101421"/>
             <w:r>
               <w:rPr>
                 <w:b w:val="0"/>
@@ -12237,11 +12290,11 @@
                 <w:b w:val="0"/>
               </w:rPr>
             </w:pPr>
-            <w:bookmarkStart w:id="1" w:name="OLE_LINK8"/>
-            <w:bookmarkStart w:id="2" w:name="OLE_LINK9"/>
-            <w:bookmarkStart w:id="3" w:name="OLE_LINK16"/>
-            <w:bookmarkStart w:id="4" w:name="_Hlk505101742"/>
-            <w:bookmarkEnd w:id="0"/>
+            <w:bookmarkStart w:id="2" w:name="OLE_LINK8"/>
+            <w:bookmarkStart w:id="3" w:name="OLE_LINK9"/>
+            <w:bookmarkStart w:id="4" w:name="OLE_LINK16"/>
+            <w:bookmarkStart w:id="5" w:name="_Hlk505101742"/>
+            <w:bookmarkEnd w:id="1"/>
             <w:r>
               <w:rPr>
                 <w:b w:val="0"/>
@@ -12362,9 +12415,9 @@
               </w:rPr>
               <w:t>800</w:t>
             </w:r>
-            <w:bookmarkEnd w:id="1"/>
             <w:bookmarkEnd w:id="2"/>
             <w:bookmarkEnd w:id="3"/>
+            <w:bookmarkEnd w:id="4"/>
           </w:p>
         </w:tc>
         <w:tc>
@@ -12718,10 +12771,10 @@
                 <w:b w:val="0"/>
               </w:rPr>
             </w:pPr>
-            <w:bookmarkStart w:id="5" w:name="OLE_LINK25"/>
-            <w:bookmarkStart w:id="6" w:name="OLE_LINK26"/>
-            <w:bookmarkStart w:id="7" w:name="_Hlk505102988"/>
-            <w:bookmarkEnd w:id="4"/>
+            <w:bookmarkStart w:id="6" w:name="OLE_LINK25"/>
+            <w:bookmarkStart w:id="7" w:name="OLE_LINK26"/>
+            <w:bookmarkStart w:id="8" w:name="_Hlk505102988"/>
+            <w:bookmarkEnd w:id="5"/>
             <w:r>
               <w:rPr>
                 <w:b w:val="0"/>
@@ -12812,8 +12865,8 @@
               </w:rPr>
               <w:t>100</w:t>
             </w:r>
-            <w:bookmarkEnd w:id="5"/>
             <w:bookmarkEnd w:id="6"/>
+            <w:bookmarkEnd w:id="7"/>
           </w:p>
         </w:tc>
         <w:tc>
@@ -13064,7 +13117,7 @@
           </w:p>
         </w:tc>
       </w:tr>
-      <w:bookmarkEnd w:id="7"/>
+      <w:bookmarkEnd w:id="8"/>
     </w:tbl>
     <w:p>
       <w:pPr>
@@ -14178,14 +14231,14 @@
                 <w:bCs/>
               </w:rPr>
             </w:pPr>
-            <w:bookmarkStart w:id="8" w:name="OLE_LINK1"/>
+            <w:bookmarkStart w:id="9" w:name="OLE_LINK1"/>
             <w:r>
               <w:rPr>
                 <w:b w:val="0"/>
               </w:rPr>
               <w:t>Wasted litters of water</w:t>
             </w:r>
-            <w:bookmarkEnd w:id="8"/>
+            <w:bookmarkEnd w:id="9"/>
             <w:r>
               <w:rPr>
                 <w:b w:val="0"/>
@@ -14712,8 +14765,6 @@
           <w:lang w:val="bg-BG"/>
         </w:rPr>
       </w:pPr>
-      <w:bookmarkStart w:id="9" w:name="_GoBack"/>
-      <w:bookmarkEnd w:id="9"/>
     </w:p>
     <w:sectPr>
       <w:headerReference w:type="default" r:id="rId10"/>
@@ -14761,7 +14812,6 @@
     <w:r>
       <w:rPr>
         <w:noProof/>
-        <w:lang w:val="bg-BG" w:eastAsia="bg-BG"/>
       </w:rPr>
       <w:drawing>
         <wp:anchor distT="0" distB="0" distL="114300" distR="114300" simplePos="0" relativeHeight="251659264" behindDoc="0" locked="0" layoutInCell="1" allowOverlap="1" wp14:anchorId="3C82E7A0" wp14:editId="04FCB1DB">
@@ -14817,7 +14867,6 @@
     <w:r>
       <w:rPr>
         <w:noProof/>
-        <w:lang w:val="bg-BG" w:eastAsia="bg-BG"/>
       </w:rPr>
       <mc:AlternateContent>
         <mc:Choice Requires="wps">
@@ -14881,7 +14930,7 @@
             </wp:anchor>
           </w:drawing>
         </mc:Choice>
-        <mc:Fallback xmlns:w16cid="http://schemas.microsoft.com/office/word/2016/wordml/cid" xmlns:am3d="http://schemas.microsoft.com/office/drawing/2017/model3d" xmlns:aink="http://schemas.microsoft.com/office/drawing/2016/ink" xmlns:cx8="http://schemas.microsoft.com/office/drawing/2016/5/14/chartex" xmlns:cx7="http://schemas.microsoft.com/office/drawing/2016/5/13/chartex" xmlns:cx6="http://schemas.microsoft.com/office/drawing/2016/5/12/chartex" xmlns:cx5="http://schemas.microsoft.com/office/drawing/2016/5/11/chartex" xmlns:cx4="http://schemas.microsoft.com/office/drawing/2016/5/10/chartex" xmlns:cx3="http://schemas.microsoft.com/office/drawing/2016/5/9/chartex" xmlns:cx2="http://schemas.microsoft.com/office/drawing/2015/10/21/chartex">
+        <mc:Fallback xmlns:cx2="http://schemas.microsoft.com/office/drawing/2015/10/21/chartex" xmlns:cx3="http://schemas.microsoft.com/office/drawing/2016/5/9/chartex" xmlns:cx4="http://schemas.microsoft.com/office/drawing/2016/5/10/chartex" xmlns:cx5="http://schemas.microsoft.com/office/drawing/2016/5/11/chartex" xmlns:cx6="http://schemas.microsoft.com/office/drawing/2016/5/12/chartex" xmlns:cx7="http://schemas.microsoft.com/office/drawing/2016/5/13/chartex" xmlns:cx8="http://schemas.microsoft.com/office/drawing/2016/5/14/chartex" xmlns:aink="http://schemas.microsoft.com/office/drawing/2016/ink" xmlns:am3d="http://schemas.microsoft.com/office/drawing/2017/model3d" xmlns:w16cid="http://schemas.microsoft.com/office/word/2016/wordml/cid">
           <w:pict>
             <v:line w14:anchorId="59BCD2C5" id="Straight Connector 25" o:spid="_x0000_s1026" style="position:absolute;flip:y;z-index:251660288;visibility:visible;mso-wrap-style:square;mso-width-percent:0;mso-height-percent:0;mso-wrap-distance-left:0;mso-wrap-distance-top:0;mso-wrap-distance-right:0;mso-wrap-distance-bottom:0;mso-position-horizontal:absolute;mso-position-horizontal-relative:text;mso-position-vertical:absolute;mso-position-vertical-relative:text;mso-width-percent:0;mso-height-percent:0;mso-width-relative:page;mso-height-relative:page" from="-.1pt,5.2pt" to="520.7pt,5.2pt" o:gfxdata="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" strokecolor="#f37123" strokeweight="1pt">
               <v:stroke endcap="round"/>
@@ -14893,7 +14942,6 @@
     <w:r>
       <w:rPr>
         <w:noProof/>
-        <w:lang w:val="bg-BG" w:eastAsia="bg-BG"/>
       </w:rPr>
       <mc:AlternateContent>
         <mc:Choice Requires="wps">
@@ -15017,7 +15065,6 @@
                               <w:noProof/>
                               <w:sz w:val="20"/>
                               <w:szCs w:val="20"/>
-                              <w:lang w:val="bg-BG" w:eastAsia="bg-BG"/>
                             </w:rPr>
                             <w:drawing>
                               <wp:inline distT="0" distB="0" distL="0" distR="0" wp14:anchorId="00A90A5E" wp14:editId="6FFF5F09">
@@ -15082,7 +15129,6 @@
                               <w:noProof/>
                               <w:sz w:val="20"/>
                               <w:szCs w:val="20"/>
-                              <w:lang w:val="bg-BG" w:eastAsia="bg-BG"/>
                             </w:rPr>
                             <w:drawing>
                               <wp:inline distT="0" distB="0" distL="0" distR="0" wp14:anchorId="32EDC087" wp14:editId="65FFBB68">
@@ -15140,7 +15186,6 @@
                               <w:noProof/>
                               <w:sz w:val="20"/>
                               <w:szCs w:val="20"/>
-                              <w:lang w:val="bg-BG" w:eastAsia="bg-BG"/>
                             </w:rPr>
                             <w:drawing>
                               <wp:inline distT="0" distB="0" distL="0" distR="0" wp14:anchorId="1EC55FBF" wp14:editId="14F6E97F">
@@ -15195,7 +15240,6 @@
                               <w:noProof/>
                               <w:sz w:val="20"/>
                               <w:szCs w:val="20"/>
-                              <w:lang w:val="bg-BG" w:eastAsia="bg-BG"/>
                             </w:rPr>
                             <w:drawing>
                               <wp:inline distT="0" distB="0" distL="0" distR="0" wp14:anchorId="5F686F12" wp14:editId="4479FFBF">
@@ -15250,7 +15294,6 @@
                               <w:noProof/>
                               <w:sz w:val="20"/>
                               <w:szCs w:val="20"/>
-                              <w:lang w:val="bg-BG" w:eastAsia="bg-BG"/>
                             </w:rPr>
                             <w:drawing>
                               <wp:inline distT="0" distB="0" distL="0" distR="0" wp14:anchorId="1755260B" wp14:editId="38A13DCD">
@@ -15305,7 +15348,6 @@
                               <w:noProof/>
                               <w:sz w:val="20"/>
                               <w:szCs w:val="20"/>
-                              <w:lang w:val="bg-BG" w:eastAsia="bg-BG"/>
                             </w:rPr>
                             <w:drawing>
                               <wp:inline distT="0" distB="0" distL="0" distR="0" wp14:anchorId="1CCCB818" wp14:editId="74BF234B">
@@ -15362,7 +15404,6 @@
                               <w:noProof/>
                               <w:sz w:val="20"/>
                               <w:szCs w:val="20"/>
-                              <w:lang w:val="bg-BG" w:eastAsia="bg-BG"/>
                             </w:rPr>
                             <w:drawing>
                               <wp:inline distT="0" distB="0" distL="0" distR="0" wp14:anchorId="63B9E563" wp14:editId="6DA1EB97">
@@ -15419,7 +15460,6 @@
                               <w:noProof/>
                               <w:sz w:val="20"/>
                               <w:szCs w:val="20"/>
-                              <w:lang w:val="bg-BG" w:eastAsia="bg-BG"/>
                             </w:rPr>
                             <w:drawing>
                               <wp:inline distT="0" distB="0" distL="0" distR="0" wp14:anchorId="77D7FDE2" wp14:editId="3433B506">
@@ -15476,7 +15516,6 @@
                               <w:noProof/>
                               <w:sz w:val="20"/>
                               <w:szCs w:val="20"/>
-                              <w:lang w:val="bg-BG" w:eastAsia="bg-BG"/>
                             </w:rPr>
                             <w:drawing>
                               <wp:inline distT="0" distB="0" distL="0" distR="0" wp14:anchorId="3EB46CA3" wp14:editId="2AB891AB">
@@ -15610,7 +15649,6 @@
                         <w:noProof/>
                         <w:sz w:val="20"/>
                         <w:szCs w:val="20"/>
-                        <w:lang w:val="bg-BG" w:eastAsia="bg-BG"/>
                       </w:rPr>
                       <w:drawing>
                         <wp:inline distT="0" distB="0" distL="0" distR="0" wp14:anchorId="00A90A5E" wp14:editId="6FFF5F09">
@@ -15675,7 +15713,6 @@
                         <w:noProof/>
                         <w:sz w:val="20"/>
                         <w:szCs w:val="20"/>
-                        <w:lang w:val="bg-BG" w:eastAsia="bg-BG"/>
                       </w:rPr>
                       <w:drawing>
                         <wp:inline distT="0" distB="0" distL="0" distR="0" wp14:anchorId="32EDC087" wp14:editId="65FFBB68">
@@ -15733,7 +15770,6 @@
                         <w:noProof/>
                         <w:sz w:val="20"/>
                         <w:szCs w:val="20"/>
-                        <w:lang w:val="bg-BG" w:eastAsia="bg-BG"/>
                       </w:rPr>
                       <w:drawing>
                         <wp:inline distT="0" distB="0" distL="0" distR="0" wp14:anchorId="1EC55FBF" wp14:editId="14F6E97F">
@@ -15788,7 +15824,6 @@
                         <w:noProof/>
                         <w:sz w:val="20"/>
                         <w:szCs w:val="20"/>
-                        <w:lang w:val="bg-BG" w:eastAsia="bg-BG"/>
                       </w:rPr>
                       <w:drawing>
                         <wp:inline distT="0" distB="0" distL="0" distR="0" wp14:anchorId="5F686F12" wp14:editId="4479FFBF">
@@ -15843,7 +15878,6 @@
                         <w:noProof/>
                         <w:sz w:val="20"/>
                         <w:szCs w:val="20"/>
-                        <w:lang w:val="bg-BG" w:eastAsia="bg-BG"/>
                       </w:rPr>
                       <w:drawing>
                         <wp:inline distT="0" distB="0" distL="0" distR="0" wp14:anchorId="1755260B" wp14:editId="38A13DCD">
@@ -15898,7 +15932,6 @@
                         <w:noProof/>
                         <w:sz w:val="20"/>
                         <w:szCs w:val="20"/>
-                        <w:lang w:val="bg-BG" w:eastAsia="bg-BG"/>
                       </w:rPr>
                       <w:drawing>
                         <wp:inline distT="0" distB="0" distL="0" distR="0" wp14:anchorId="1CCCB818" wp14:editId="74BF234B">
@@ -15955,7 +15988,6 @@
                         <w:noProof/>
                         <w:sz w:val="20"/>
                         <w:szCs w:val="20"/>
-                        <w:lang w:val="bg-BG" w:eastAsia="bg-BG"/>
                       </w:rPr>
                       <w:drawing>
                         <wp:inline distT="0" distB="0" distL="0" distR="0" wp14:anchorId="63B9E563" wp14:editId="6DA1EB97">
@@ -16012,7 +16044,6 @@
                         <w:noProof/>
                         <w:sz w:val="20"/>
                         <w:szCs w:val="20"/>
-                        <w:lang w:val="bg-BG" w:eastAsia="bg-BG"/>
                       </w:rPr>
                       <w:drawing>
                         <wp:inline distT="0" distB="0" distL="0" distR="0" wp14:anchorId="77D7FDE2" wp14:editId="3433B506">
@@ -16069,7 +16100,6 @@
                         <w:noProof/>
                         <w:sz w:val="20"/>
                         <w:szCs w:val="20"/>
-                        <w:lang w:val="bg-BG" w:eastAsia="bg-BG"/>
                       </w:rPr>
                       <w:drawing>
                         <wp:inline distT="0" distB="0" distL="0" distR="0" wp14:anchorId="3EB46CA3" wp14:editId="2AB891AB">
@@ -16123,7 +16153,6 @@
     <w:r>
       <w:rPr>
         <w:noProof/>
-        <w:lang w:val="bg-BG" w:eastAsia="bg-BG"/>
       </w:rPr>
       <mc:AlternateContent>
         <mc:Choice Requires="wps">
@@ -16239,7 +16268,6 @@
     <w:r>
       <w:rPr>
         <w:noProof/>
-        <w:lang w:val="bg-BG" w:eastAsia="bg-BG"/>
       </w:rPr>
       <mc:AlternateContent>
         <mc:Choice Requires="wps">
@@ -16342,7 +16370,7 @@
                               <w:sz w:val="18"/>
                               <w:szCs w:val="18"/>
                             </w:rPr>
-                            <w:t>12</w:t>
+                            <w:t>1</w:t>
                           </w:r>
                           <w:r>
                             <w:rPr>
@@ -16460,7 +16488,7 @@
                         <w:sz w:val="18"/>
                         <w:szCs w:val="18"/>
                       </w:rPr>
-                      <w:t>12</w:t>
+                      <w:t>1</w:t>
                     </w:r>
                     <w:r>
                       <w:rPr>
@@ -22032,7 +22060,7 @@
 </file>
 
 <file path=customXml/itemProps1.xml><?xml version="1.0" encoding="utf-8"?>
-<ds:datastoreItem xmlns:ds="http://schemas.openxmlformats.org/officeDocument/2006/customXml" ds:itemID="{356DBDB1-6CD0-4BE3-A7BD-DC95712F0C16}">
+<ds:datastoreItem xmlns:ds="http://schemas.openxmlformats.org/officeDocument/2006/customXml" ds:itemID="{EAD20E01-D1FD-4BE2-ACC6-4A63108C75CF}">
   <ds:schemaRefs>
     <ds:schemaRef ds:uri="http://schemas.openxmlformats.org/officeDocument/2006/bibliography"/>
   </ds:schemaRefs>

</xml_diff>